<commit_message>
Adicionado a terceira idéia de projeto - Aplicativo amigo do professor
</commit_message>
<xml_diff>
--- a/Projeto.docx
+++ b/Projeto.docx
@@ -4,15 +4,7 @@
   <w:body>
     <w:p>
       <w:r>
-        <w:t xml:space="preserve">Entrega do planejamento do sistema a princípio </w:t>
-      </w:r>
-      <w:proofErr w:type="spellStart"/>
-      <w:r>
-        <w:t>sera</w:t>
-      </w:r>
-      <w:proofErr w:type="spellEnd"/>
-      <w:r>
-        <w:t xml:space="preserve"> dia 28-10-2021</w:t>
+        <w:t>Entrega do planejamento do sistema a princípio sera dia 28-10-2021</w:t>
       </w:r>
     </w:p>
     <w:p/>
@@ -95,25 +87,7 @@
       </w:r>
       <w:r>
         <w:tab/>
-        <w:t xml:space="preserve">Guia turístico de bolso. Um aplicativo que </w:t>
-      </w:r>
-      <w:r>
-        <w:t>você</w:t>
-      </w:r>
-      <w:r>
-        <w:t xml:space="preserve"> coloca seu destino, tempo de viagem e ele cria uma </w:t>
-      </w:r>
-      <w:r>
-        <w:t>possível</w:t>
-      </w:r>
-      <w:r>
-        <w:t xml:space="preserve"> rota de passeios e locais para </w:t>
-      </w:r>
-      <w:r>
-        <w:t>você</w:t>
-      </w:r>
-      <w:r>
-        <w:t xml:space="preserve"> conhecer na cidade e região. Dica de locais, bates, trajetos, como acessar esses lugares etc.</w:t>
+        <w:t>Guia turístico de bolso. Um aplicativo que você coloca seu destino, tempo de viagem e ele cria uma possível rota de passeios e locais para você conhecer na cidade e região. Dica de locais, bates, trajetos, como acessar esses lugares etc.</w:t>
       </w:r>
     </w:p>
     <w:p>
@@ -122,8 +96,6 @@
       </w:r>
       <w:r>
         <w:tab/>
-      </w:r>
-      <w:r>
         <w:t>Transporte pago por km rodado.</w:t>
       </w:r>
     </w:p>
@@ -151,6 +123,97 @@
         <w:t>Guia turístico de bolso. Um aplicativo que você coloca seu destino, tempo de viagem e ele cria uma possível rota de passeios e locais para você conhecer na cidade e região. Dica de locais, bates, trajetos, como acessar esses lugares etc.</w:t>
       </w:r>
     </w:p>
+    <w:p>
+      <w:r>
+        <w:t>•</w:t>
+      </w:r>
+      <w:r>
+        <w:t xml:space="preserve">         Amigo do </w:t>
+      </w:r>
+      <w:r>
+        <w:t>Professor, um</w:t>
+      </w:r>
+      <w:r>
+        <w:t xml:space="preserve"> aplicativo que corrige prova</w:t>
+      </w:r>
+      <w:r>
+        <w:t>s</w:t>
+      </w:r>
+      <w:r>
+        <w:t>.</w:t>
+      </w:r>
+    </w:p>
+    <w:p>
+      <w:r>
+        <w:t xml:space="preserve">O aplicativo </w:t>
+      </w:r>
+      <w:r>
+        <w:t>escanearia</w:t>
+      </w:r>
+      <w:r>
+        <w:t xml:space="preserve"> a prova gabarito e após isso</w:t>
+      </w:r>
+      <w:r>
+        <w:t>,</w:t>
+      </w:r>
+      <w:r>
+        <w:t xml:space="preserve"> o professor </w:t>
+      </w:r>
+      <w:r>
+        <w:t>deixaria o gabarito salvo, quando for corrigir as provas é so abrir o aplicativo</w:t>
+      </w:r>
+      <w:r>
+        <w:t xml:space="preserve">, escolher o gabarito </w:t>
+      </w:r>
+      <w:proofErr w:type="gramStart"/>
+      <w:r>
+        <w:t>certo</w:t>
+      </w:r>
+      <w:r>
+        <w:t xml:space="preserve">  e</w:t>
+      </w:r>
+      <w:proofErr w:type="gramEnd"/>
+      <w:r>
+        <w:t xml:space="preserve"> escanear as provas</w:t>
+      </w:r>
+      <w:r>
+        <w:t xml:space="preserve">, </w:t>
+      </w:r>
+      <w:r>
+        <w:t>o aplicativo compararia com o gabarito  e</w:t>
+      </w:r>
+      <w:r>
+        <w:t xml:space="preserve"> efetuaria a correção já atribuindo a nota </w:t>
+      </w:r>
+      <w:r>
+        <w:t>ao aluno. Posteriormente pode fazer o aplicativo comunicar</w:t>
+      </w:r>
+      <w:r>
+        <w:t>-</w:t>
+      </w:r>
+      <w:r>
+        <w:t>se com o sistema de notas do colégio e assim que a prova for escaneada</w:t>
+      </w:r>
+      <w:r>
+        <w:t>,</w:t>
+      </w:r>
+      <w:r>
+        <w:t xml:space="preserve"> ele já </w:t>
+      </w:r>
+      <w:r>
+        <w:t>sobe</w:t>
+      </w:r>
+      <w:r>
+        <w:t xml:space="preserve"> as notas dos alunos automaticamente</w:t>
+      </w:r>
+      <w:r>
+        <w:t xml:space="preserve"> no sistema</w:t>
+      </w:r>
+      <w:r>
+        <w:t>.</w:t>
+      </w:r>
+    </w:p>
+    <w:p/>
     <w:sectPr>
       <w:pgSz w:w="11906" w:h="16838"/>
       <w:pgMar w:top="1417" w:right="1701" w:bottom="1417" w:left="1701" w:header="708" w:footer="708" w:gutter="0"/>
@@ -159,6 +222,243 @@
     </w:sectPr>
   </w:body>
 </w:document>
+</file>
+
+<file path=word/numbering.xml><?xml version="1.0" encoding="utf-8"?>
+<w:numbering xmlns:wpc="http://schemas.microsoft.com/office/word/2010/wordprocessingCanvas" xmlns:cx="http://schemas.microsoft.com/office/drawing/2014/chartex" xmlns:cx1="http://schemas.microsoft.com/office/drawing/2015/9/8/chartex" xmlns:cx2="http://schemas.microsoft.com/office/drawing/2015/10/21/chartex" xmlns:cx3="http://schemas.microsoft.com/office/drawing/2016/5/9/chartex" xmlns:cx4="http://schemas.microsoft.com/office/drawing/2016/5/10/chartex" xmlns:cx5="http://schemas.microsoft.com/office/drawing/2016/5/11/chartex" xmlns:cx6="http://schemas.microsoft.com/office/drawing/2016/5/12/chartex" xmlns:cx7="http://schemas.microsoft.com/office/drawing/2016/5/13/chartex" xmlns:cx8="http://schemas.microsoft.com/office/drawing/2016/5/14/chartex" xmlns:mc="http://schemas.openxmlformats.org/markup-compatibility/2006" xmlns:aink="http://schemas.microsoft.com/office/drawing/2016/ink" xmlns:am3d="http://schemas.microsoft.com/office/drawing/2017/model3d" xmlns:o="urn:schemas-microsoft-com:office:office" xmlns:r="http://schemas.openxmlformats.org/officeDocument/2006/relationships" xmlns:m="http://schemas.openxmlformats.org/officeDocument/2006/math" xmlns:v="urn:schemas-microsoft-com:vml" xmlns:wp14="http://schemas.microsoft.com/office/word/2010/wordprocessingDrawing" xmlns:wp="http://schemas.openxmlformats.org/drawingml/2006/wordprocessingDrawing" xmlns:w10="urn:schemas-microsoft-com:office:word" xmlns:w="http://schemas.openxmlformats.org/wordprocessingml/2006/main" xmlns:w14="http://schemas.microsoft.com/office/word/2010/wordml" xmlns:w15="http://schemas.microsoft.com/office/word/2012/wordml" xmlns:w16cex="http://schemas.microsoft.com/office/word/2018/wordml/cex" xmlns:w16cid="http://schemas.microsoft.com/office/word/2016/wordml/cid" xmlns:w16="http://schemas.microsoft.com/office/word/2018/wordml" xmlns:w16sdtdh="http://schemas.microsoft.com/office/word/2020/wordml/sdtdatahash" xmlns:w16se="http://schemas.microsoft.com/office/word/2015/wordml/symex" xmlns:wpg="http://schemas.microsoft.com/office/word/2010/wordprocessingGroup" xmlns:wpi="http://schemas.microsoft.com/office/word/2010/wordprocessingInk" xmlns:wne="http://schemas.microsoft.com/office/word/2006/wordml" xmlns:wps="http://schemas.microsoft.com/office/word/2010/wordprocessingShape" mc:Ignorable="w14 w15 w16se w16cid w16 w16cex w16sdtdh wp14">
+  <w:abstractNum w:abstractNumId="0" w15:restartNumberingAfterBreak="0">
+    <w:nsid w:val="033C35E9"/>
+    <w:multiLevelType w:val="hybridMultilevel"/>
+    <w:tmpl w:val="CB5C2604"/>
+    <w:lvl w:ilvl="0" w:tplc="04160001">
+      <w:start w:val="1"/>
+      <w:numFmt w:val="bullet"/>
+      <w:lvlText w:val=""/>
+      <w:lvlJc w:val="left"/>
+      <w:pPr>
+        <w:ind w:left="720" w:hanging="360"/>
+      </w:pPr>
+      <w:rPr>
+        <w:rFonts w:ascii="Symbol" w:hAnsi="Symbol" w:hint="default"/>
+      </w:rPr>
+    </w:lvl>
+    <w:lvl w:ilvl="1" w:tplc="04160003" w:tentative="1">
+      <w:start w:val="1"/>
+      <w:numFmt w:val="bullet"/>
+      <w:lvlText w:val="o"/>
+      <w:lvlJc w:val="left"/>
+      <w:pPr>
+        <w:ind w:left="1440" w:hanging="360"/>
+      </w:pPr>
+      <w:rPr>
+        <w:rFonts w:ascii="Courier New" w:hAnsi="Courier New" w:cs="Courier New" w:hint="default"/>
+      </w:rPr>
+    </w:lvl>
+    <w:lvl w:ilvl="2" w:tplc="04160005" w:tentative="1">
+      <w:start w:val="1"/>
+      <w:numFmt w:val="bullet"/>
+      <w:lvlText w:val=""/>
+      <w:lvlJc w:val="left"/>
+      <w:pPr>
+        <w:ind w:left="2160" w:hanging="360"/>
+      </w:pPr>
+      <w:rPr>
+        <w:rFonts w:ascii="Wingdings" w:hAnsi="Wingdings" w:hint="default"/>
+      </w:rPr>
+    </w:lvl>
+    <w:lvl w:ilvl="3" w:tplc="04160001" w:tentative="1">
+      <w:start w:val="1"/>
+      <w:numFmt w:val="bullet"/>
+      <w:lvlText w:val=""/>
+      <w:lvlJc w:val="left"/>
+      <w:pPr>
+        <w:ind w:left="2880" w:hanging="360"/>
+      </w:pPr>
+      <w:rPr>
+        <w:rFonts w:ascii="Symbol" w:hAnsi="Symbol" w:hint="default"/>
+      </w:rPr>
+    </w:lvl>
+    <w:lvl w:ilvl="4" w:tplc="04160003" w:tentative="1">
+      <w:start w:val="1"/>
+      <w:numFmt w:val="bullet"/>
+      <w:lvlText w:val="o"/>
+      <w:lvlJc w:val="left"/>
+      <w:pPr>
+        <w:ind w:left="3600" w:hanging="360"/>
+      </w:pPr>
+      <w:rPr>
+        <w:rFonts w:ascii="Courier New" w:hAnsi="Courier New" w:cs="Courier New" w:hint="default"/>
+      </w:rPr>
+    </w:lvl>
+    <w:lvl w:ilvl="5" w:tplc="04160005" w:tentative="1">
+      <w:start w:val="1"/>
+      <w:numFmt w:val="bullet"/>
+      <w:lvlText w:val=""/>
+      <w:lvlJc w:val="left"/>
+      <w:pPr>
+        <w:ind w:left="4320" w:hanging="360"/>
+      </w:pPr>
+      <w:rPr>
+        <w:rFonts w:ascii="Wingdings" w:hAnsi="Wingdings" w:hint="default"/>
+      </w:rPr>
+    </w:lvl>
+    <w:lvl w:ilvl="6" w:tplc="04160001" w:tentative="1">
+      <w:start w:val="1"/>
+      <w:numFmt w:val="bullet"/>
+      <w:lvlText w:val=""/>
+      <w:lvlJc w:val="left"/>
+      <w:pPr>
+        <w:ind w:left="5040" w:hanging="360"/>
+      </w:pPr>
+      <w:rPr>
+        <w:rFonts w:ascii="Symbol" w:hAnsi="Symbol" w:hint="default"/>
+      </w:rPr>
+    </w:lvl>
+    <w:lvl w:ilvl="7" w:tplc="04160003" w:tentative="1">
+      <w:start w:val="1"/>
+      <w:numFmt w:val="bullet"/>
+      <w:lvlText w:val="o"/>
+      <w:lvlJc w:val="left"/>
+      <w:pPr>
+        <w:ind w:left="5760" w:hanging="360"/>
+      </w:pPr>
+      <w:rPr>
+        <w:rFonts w:ascii="Courier New" w:hAnsi="Courier New" w:cs="Courier New" w:hint="default"/>
+      </w:rPr>
+    </w:lvl>
+    <w:lvl w:ilvl="8" w:tplc="04160005" w:tentative="1">
+      <w:start w:val="1"/>
+      <w:numFmt w:val="bullet"/>
+      <w:lvlText w:val=""/>
+      <w:lvlJc w:val="left"/>
+      <w:pPr>
+        <w:ind w:left="6480" w:hanging="360"/>
+      </w:pPr>
+      <w:rPr>
+        <w:rFonts w:ascii="Wingdings" w:hAnsi="Wingdings" w:hint="default"/>
+      </w:rPr>
+    </w:lvl>
+  </w:abstractNum>
+  <w:abstractNum w:abstractNumId="1" w15:restartNumberingAfterBreak="0">
+    <w:nsid w:val="13987130"/>
+    <w:multiLevelType w:val="hybridMultilevel"/>
+    <w:tmpl w:val="38069E60"/>
+    <w:lvl w:ilvl="0" w:tplc="04160001">
+      <w:start w:val="1"/>
+      <w:numFmt w:val="bullet"/>
+      <w:lvlText w:val=""/>
+      <w:lvlJc w:val="left"/>
+      <w:pPr>
+        <w:ind w:left="720" w:hanging="360"/>
+      </w:pPr>
+      <w:rPr>
+        <w:rFonts w:ascii="Symbol" w:hAnsi="Symbol" w:hint="default"/>
+      </w:rPr>
+    </w:lvl>
+    <w:lvl w:ilvl="1" w:tplc="04160003" w:tentative="1">
+      <w:start w:val="1"/>
+      <w:numFmt w:val="bullet"/>
+      <w:lvlText w:val="o"/>
+      <w:lvlJc w:val="left"/>
+      <w:pPr>
+        <w:ind w:left="1440" w:hanging="360"/>
+      </w:pPr>
+      <w:rPr>
+        <w:rFonts w:ascii="Courier New" w:hAnsi="Courier New" w:cs="Courier New" w:hint="default"/>
+      </w:rPr>
+    </w:lvl>
+    <w:lvl w:ilvl="2" w:tplc="04160005" w:tentative="1">
+      <w:start w:val="1"/>
+      <w:numFmt w:val="bullet"/>
+      <w:lvlText w:val=""/>
+      <w:lvlJc w:val="left"/>
+      <w:pPr>
+        <w:ind w:left="2160" w:hanging="360"/>
+      </w:pPr>
+      <w:rPr>
+        <w:rFonts w:ascii="Wingdings" w:hAnsi="Wingdings" w:hint="default"/>
+      </w:rPr>
+    </w:lvl>
+    <w:lvl w:ilvl="3" w:tplc="04160001" w:tentative="1">
+      <w:start w:val="1"/>
+      <w:numFmt w:val="bullet"/>
+      <w:lvlText w:val=""/>
+      <w:lvlJc w:val="left"/>
+      <w:pPr>
+        <w:ind w:left="2880" w:hanging="360"/>
+      </w:pPr>
+      <w:rPr>
+        <w:rFonts w:ascii="Symbol" w:hAnsi="Symbol" w:hint="default"/>
+      </w:rPr>
+    </w:lvl>
+    <w:lvl w:ilvl="4" w:tplc="04160003" w:tentative="1">
+      <w:start w:val="1"/>
+      <w:numFmt w:val="bullet"/>
+      <w:lvlText w:val="o"/>
+      <w:lvlJc w:val="left"/>
+      <w:pPr>
+        <w:ind w:left="3600" w:hanging="360"/>
+      </w:pPr>
+      <w:rPr>
+        <w:rFonts w:ascii="Courier New" w:hAnsi="Courier New" w:cs="Courier New" w:hint="default"/>
+      </w:rPr>
+    </w:lvl>
+    <w:lvl w:ilvl="5" w:tplc="04160005" w:tentative="1">
+      <w:start w:val="1"/>
+      <w:numFmt w:val="bullet"/>
+      <w:lvlText w:val=""/>
+      <w:lvlJc w:val="left"/>
+      <w:pPr>
+        <w:ind w:left="4320" w:hanging="360"/>
+      </w:pPr>
+      <w:rPr>
+        <w:rFonts w:ascii="Wingdings" w:hAnsi="Wingdings" w:hint="default"/>
+      </w:rPr>
+    </w:lvl>
+    <w:lvl w:ilvl="6" w:tplc="04160001" w:tentative="1">
+      <w:start w:val="1"/>
+      <w:numFmt w:val="bullet"/>
+      <w:lvlText w:val=""/>
+      <w:lvlJc w:val="left"/>
+      <w:pPr>
+        <w:ind w:left="5040" w:hanging="360"/>
+      </w:pPr>
+      <w:rPr>
+        <w:rFonts w:ascii="Symbol" w:hAnsi="Symbol" w:hint="default"/>
+      </w:rPr>
+    </w:lvl>
+    <w:lvl w:ilvl="7" w:tplc="04160003" w:tentative="1">
+      <w:start w:val="1"/>
+      <w:numFmt w:val="bullet"/>
+      <w:lvlText w:val="o"/>
+      <w:lvlJc w:val="left"/>
+      <w:pPr>
+        <w:ind w:left="5760" w:hanging="360"/>
+      </w:pPr>
+      <w:rPr>
+        <w:rFonts w:ascii="Courier New" w:hAnsi="Courier New" w:cs="Courier New" w:hint="default"/>
+      </w:rPr>
+    </w:lvl>
+    <w:lvl w:ilvl="8" w:tplc="04160005" w:tentative="1">
+      <w:start w:val="1"/>
+      <w:numFmt w:val="bullet"/>
+      <w:lvlText w:val=""/>
+      <w:lvlJc w:val="left"/>
+      <w:pPr>
+        <w:ind w:left="6480" w:hanging="360"/>
+      </w:pPr>
+      <w:rPr>
+        <w:rFonts w:ascii="Wingdings" w:hAnsi="Wingdings" w:hint="default"/>
+      </w:rPr>
+    </w:lvl>
+  </w:abstractNum>
+  <w:num w:numId="1">
+    <w:abstractNumId w:val="1"/>
+  </w:num>
+  <w:num w:numId="2">
+    <w:abstractNumId w:val="0"/>
+  </w:num>
+</w:numbering>
 </file>
 
 <file path=word/styles.xml><?xml version="1.0" encoding="utf-8"?>
@@ -587,6 +887,17 @@
     <w:semiHidden/>
     <w:unhideWhenUsed/>
   </w:style>
+  <w:style w:type="paragraph" w:styleId="PargrafodaLista">
+    <w:name w:val="List Paragraph"/>
+    <w:basedOn w:val="Normal"/>
+    <w:uiPriority w:val="34"/>
+    <w:qFormat/>
+    <w:rsid w:val="00843662"/>
+    <w:pPr>
+      <w:ind w:left="720"/>
+      <w:contextualSpacing/>
+    </w:pPr>
+  </w:style>
 </w:styles>
 </file>
 

</xml_diff>